<commit_message>
Make the description easier to understand
</commit_message>
<xml_diff>
--- a/TTF2 Pilot Texture Document.docx
+++ b/TTF2 Pilot Texture Document.docx
@@ -1151,8 +1151,9 @@
         <w:tblLook w:val="04A0" w:firstRow="1" w:lastRow="0" w:firstColumn="1" w:lastColumn="0" w:noHBand="0" w:noVBand="1"/>
       </w:tblPr>
       <w:tblGrid>
-        <w:gridCol w:w="4148"/>
-        <w:gridCol w:w="4148"/>
+        <w:gridCol w:w="3572"/>
+        <w:gridCol w:w="1950"/>
+        <w:gridCol w:w="2774"/>
       </w:tblGrid>
       <w:tr>
         <w:trPr>
@@ -1160,7 +1161,7 @@
         </w:trPr>
         <w:tc>
           <w:tcPr>
-            <w:tcW w:w="4148" w:type="dxa"/>
+            <w:tcW w:w="3572" w:type="dxa"/>
             <w:vAlign w:val="center"/>
           </w:tcPr>
           <w:p>
@@ -1190,13 +1191,13 @@
         </w:tc>
         <w:tc>
           <w:tcPr>
-            <w:tcW w:w="4148" w:type="dxa"/>
-            <w:vAlign w:val="center"/>
-          </w:tcPr>
-          <w:p>
-            <w:pPr>
-              <w:jc w:val="center"/>
-              <w:rPr>
+            <w:tcW w:w="1950" w:type="dxa"/>
+          </w:tcPr>
+          <w:p>
+            <w:pPr>
+              <w:jc w:val="center"/>
+              <w:rPr>
+                <w:rFonts w:hint="eastAsia"/>
                 <w:sz w:val="32"/>
                 <w:szCs w:val="32"/>
               </w:rPr>
@@ -1215,6 +1216,36 @@
                 <w:szCs w:val="32"/>
               </w:rPr>
               <w:t>ilot Name</w:t>
+            </w:r>
+          </w:p>
+        </w:tc>
+        <w:tc>
+          <w:tcPr>
+            <w:tcW w:w="2774" w:type="dxa"/>
+            <w:vAlign w:val="center"/>
+          </w:tcPr>
+          <w:p>
+            <w:pPr>
+              <w:jc w:val="center"/>
+              <w:rPr>
+                <w:sz w:val="32"/>
+                <w:szCs w:val="32"/>
+              </w:rPr>
+            </w:pPr>
+            <w:r>
+              <w:rPr>
+                <w:rFonts w:hint="eastAsia"/>
+                <w:sz w:val="32"/>
+                <w:szCs w:val="32"/>
+              </w:rPr>
+              <w:t>P</w:t>
+            </w:r>
+            <w:r>
+              <w:rPr>
+                <w:sz w:val="32"/>
+                <w:szCs w:val="32"/>
+              </w:rPr>
+              <w:t>ilot Format Name</w:t>
             </w:r>
           </w:p>
         </w:tc>
@@ -1225,7 +1256,7 @@
         </w:trPr>
         <w:tc>
           <w:tcPr>
-            <w:tcW w:w="4148" w:type="dxa"/>
+            <w:tcW w:w="3572" w:type="dxa"/>
             <w:vAlign w:val="center"/>
           </w:tcPr>
           <w:p>
@@ -1247,7 +1278,28 @@
         </w:tc>
         <w:tc>
           <w:tcPr>
-            <w:tcW w:w="4148" w:type="dxa"/>
+            <w:tcW w:w="1950" w:type="dxa"/>
+          </w:tcPr>
+          <w:p>
+            <w:pPr>
+              <w:jc w:val="center"/>
+              <w:rPr>
+                <w:sz w:val="32"/>
+                <w:szCs w:val="32"/>
+              </w:rPr>
+            </w:pPr>
+            <w:r>
+              <w:rPr>
+                <w:sz w:val="32"/>
+                <w:szCs w:val="32"/>
+              </w:rPr>
+              <w:t>Stim</w:t>
+            </w:r>
+          </w:p>
+        </w:tc>
+        <w:tc>
+          <w:tcPr>
+            <w:tcW w:w="2774" w:type="dxa"/>
             <w:vAlign w:val="center"/>
           </w:tcPr>
           <w:p>
@@ -1274,7 +1326,7 @@
         </w:trPr>
         <w:tc>
           <w:tcPr>
-            <w:tcW w:w="4148" w:type="dxa"/>
+            <w:tcW w:w="3572" w:type="dxa"/>
             <w:vAlign w:val="center"/>
           </w:tcPr>
           <w:p>
@@ -1296,18 +1348,52 @@
         </w:tc>
         <w:tc>
           <w:tcPr>
-            <w:tcW w:w="4148" w:type="dxa"/>
-            <w:vAlign w:val="center"/>
-          </w:tcPr>
-          <w:p>
-            <w:pPr>
-              <w:jc w:val="center"/>
-              <w:rPr>
-                <w:sz w:val="32"/>
-                <w:szCs w:val="32"/>
-              </w:rPr>
-            </w:pPr>
-            <w:proofErr w:type="spellStart"/>
+            <w:tcW w:w="1950" w:type="dxa"/>
+          </w:tcPr>
+          <w:p>
+            <w:pPr>
+              <w:jc w:val="center"/>
+              <w:rPr>
+                <w:sz w:val="32"/>
+                <w:szCs w:val="32"/>
+              </w:rPr>
+            </w:pPr>
+            <w:r>
+              <w:rPr>
+                <w:sz w:val="32"/>
+                <w:szCs w:val="32"/>
+              </w:rPr>
+              <w:t>Phase</w:t>
+            </w:r>
+            <w:r>
+              <w:rPr>
+                <w:sz w:val="32"/>
+                <w:szCs w:val="32"/>
+              </w:rPr>
+              <w:t xml:space="preserve"> </w:t>
+            </w:r>
+            <w:r>
+              <w:rPr>
+                <w:sz w:val="32"/>
+                <w:szCs w:val="32"/>
+              </w:rPr>
+              <w:t>Shift</w:t>
+            </w:r>
+          </w:p>
+        </w:tc>
+        <w:tc>
+          <w:tcPr>
+            <w:tcW w:w="2774" w:type="dxa"/>
+            <w:vAlign w:val="center"/>
+          </w:tcPr>
+          <w:p>
+            <w:pPr>
+              <w:jc w:val="center"/>
+              <w:rPr>
+                <w:sz w:val="32"/>
+                <w:szCs w:val="32"/>
+              </w:rPr>
+            </w:pPr>
             <w:r>
               <w:rPr>
                 <w:sz w:val="32"/>
@@ -1315,7 +1401,6 @@
               </w:rPr>
               <w:t>PhaseShift</w:t>
             </w:r>
-            <w:proofErr w:type="spellEnd"/>
           </w:p>
         </w:tc>
       </w:tr>
@@ -1325,7 +1410,7 @@
         </w:trPr>
         <w:tc>
           <w:tcPr>
-            <w:tcW w:w="4148" w:type="dxa"/>
+            <w:tcW w:w="3572" w:type="dxa"/>
             <w:vAlign w:val="center"/>
           </w:tcPr>
           <w:p>
@@ -1347,18 +1432,52 @@
         </w:tc>
         <w:tc>
           <w:tcPr>
-            <w:tcW w:w="4148" w:type="dxa"/>
-            <w:vAlign w:val="center"/>
-          </w:tcPr>
-          <w:p>
-            <w:pPr>
-              <w:jc w:val="center"/>
-              <w:rPr>
-                <w:sz w:val="32"/>
-                <w:szCs w:val="32"/>
-              </w:rPr>
-            </w:pPr>
-            <w:proofErr w:type="spellStart"/>
+            <w:tcW w:w="1950" w:type="dxa"/>
+          </w:tcPr>
+          <w:p>
+            <w:pPr>
+              <w:jc w:val="center"/>
+              <w:rPr>
+                <w:sz w:val="32"/>
+                <w:szCs w:val="32"/>
+              </w:rPr>
+            </w:pPr>
+            <w:r>
+              <w:rPr>
+                <w:sz w:val="32"/>
+                <w:szCs w:val="32"/>
+              </w:rPr>
+              <w:t>Holo</w:t>
+            </w:r>
+            <w:r>
+              <w:rPr>
+                <w:sz w:val="32"/>
+                <w:szCs w:val="32"/>
+              </w:rPr>
+              <w:t xml:space="preserve"> </w:t>
+            </w:r>
+            <w:r>
+              <w:rPr>
+                <w:sz w:val="32"/>
+                <w:szCs w:val="32"/>
+              </w:rPr>
+              <w:t>Pilot</w:t>
+            </w:r>
+          </w:p>
+        </w:tc>
+        <w:tc>
+          <w:tcPr>
+            <w:tcW w:w="2774" w:type="dxa"/>
+            <w:vAlign w:val="center"/>
+          </w:tcPr>
+          <w:p>
+            <w:pPr>
+              <w:jc w:val="center"/>
+              <w:rPr>
+                <w:sz w:val="32"/>
+                <w:szCs w:val="32"/>
+              </w:rPr>
+            </w:pPr>
             <w:r>
               <w:rPr>
                 <w:sz w:val="32"/>
@@ -1366,7 +1485,6 @@
               </w:rPr>
               <w:t>HoloPilot</w:t>
             </w:r>
-            <w:proofErr w:type="spellEnd"/>
           </w:p>
         </w:tc>
       </w:tr>
@@ -1376,7 +1494,7 @@
         </w:trPr>
         <w:tc>
           <w:tcPr>
-            <w:tcW w:w="4148" w:type="dxa"/>
+            <w:tcW w:w="3572" w:type="dxa"/>
             <w:vAlign w:val="center"/>
           </w:tcPr>
           <w:p>
@@ -1398,18 +1516,52 @@
         </w:tc>
         <w:tc>
           <w:tcPr>
-            <w:tcW w:w="4148" w:type="dxa"/>
-            <w:vAlign w:val="center"/>
-          </w:tcPr>
-          <w:p>
-            <w:pPr>
-              <w:jc w:val="center"/>
-              <w:rPr>
-                <w:sz w:val="32"/>
-                <w:szCs w:val="32"/>
-              </w:rPr>
-            </w:pPr>
-            <w:proofErr w:type="spellStart"/>
+            <w:tcW w:w="1950" w:type="dxa"/>
+          </w:tcPr>
+          <w:p>
+            <w:pPr>
+              <w:jc w:val="center"/>
+              <w:rPr>
+                <w:sz w:val="32"/>
+                <w:szCs w:val="32"/>
+              </w:rPr>
+            </w:pPr>
+            <w:r>
+              <w:rPr>
+                <w:sz w:val="32"/>
+                <w:szCs w:val="32"/>
+              </w:rPr>
+              <w:t>Pulse</w:t>
+            </w:r>
+            <w:r>
+              <w:rPr>
+                <w:sz w:val="32"/>
+                <w:szCs w:val="32"/>
+              </w:rPr>
+              <w:t xml:space="preserve"> </w:t>
+            </w:r>
+            <w:r>
+              <w:rPr>
+                <w:sz w:val="32"/>
+                <w:szCs w:val="32"/>
+              </w:rPr>
+              <w:t>Blade</w:t>
+            </w:r>
+          </w:p>
+        </w:tc>
+        <w:tc>
+          <w:tcPr>
+            <w:tcW w:w="2774" w:type="dxa"/>
+            <w:vAlign w:val="center"/>
+          </w:tcPr>
+          <w:p>
+            <w:pPr>
+              <w:jc w:val="center"/>
+              <w:rPr>
+                <w:sz w:val="32"/>
+                <w:szCs w:val="32"/>
+              </w:rPr>
+            </w:pPr>
             <w:r>
               <w:rPr>
                 <w:sz w:val="32"/>
@@ -1417,7 +1569,6 @@
               </w:rPr>
               <w:t>PulseBlade</w:t>
             </w:r>
-            <w:proofErr w:type="spellEnd"/>
           </w:p>
         </w:tc>
       </w:tr>
@@ -1427,7 +1578,7 @@
         </w:trPr>
         <w:tc>
           <w:tcPr>
-            <w:tcW w:w="4148" w:type="dxa"/>
+            <w:tcW w:w="3572" w:type="dxa"/>
             <w:vAlign w:val="center"/>
           </w:tcPr>
           <w:p>
@@ -1449,7 +1600,28 @@
         </w:tc>
         <w:tc>
           <w:tcPr>
-            <w:tcW w:w="4148" w:type="dxa"/>
+            <w:tcW w:w="1950" w:type="dxa"/>
+          </w:tcPr>
+          <w:p>
+            <w:pPr>
+              <w:jc w:val="center"/>
+              <w:rPr>
+                <w:sz w:val="32"/>
+                <w:szCs w:val="32"/>
+              </w:rPr>
+            </w:pPr>
+            <w:r>
+              <w:rPr>
+                <w:sz w:val="32"/>
+                <w:szCs w:val="32"/>
+              </w:rPr>
+              <w:t>Grapple</w:t>
+            </w:r>
+          </w:p>
+        </w:tc>
+        <w:tc>
+          <w:tcPr>
+            <w:tcW w:w="2774" w:type="dxa"/>
             <w:vAlign w:val="center"/>
           </w:tcPr>
           <w:p>
@@ -1476,7 +1648,7 @@
         </w:trPr>
         <w:tc>
           <w:tcPr>
-            <w:tcW w:w="4148" w:type="dxa"/>
+            <w:tcW w:w="3572" w:type="dxa"/>
             <w:vAlign w:val="center"/>
           </w:tcPr>
           <w:p>
@@ -1498,18 +1670,52 @@
         </w:tc>
         <w:tc>
           <w:tcPr>
-            <w:tcW w:w="4148" w:type="dxa"/>
-            <w:vAlign w:val="center"/>
-          </w:tcPr>
-          <w:p>
-            <w:pPr>
-              <w:jc w:val="center"/>
-              <w:rPr>
-                <w:sz w:val="32"/>
-                <w:szCs w:val="32"/>
-              </w:rPr>
-            </w:pPr>
-            <w:proofErr w:type="spellStart"/>
+            <w:tcW w:w="1950" w:type="dxa"/>
+          </w:tcPr>
+          <w:p>
+            <w:pPr>
+              <w:jc w:val="center"/>
+              <w:rPr>
+                <w:sz w:val="32"/>
+                <w:szCs w:val="32"/>
+              </w:rPr>
+            </w:pPr>
+            <w:r>
+              <w:rPr>
+                <w:sz w:val="32"/>
+                <w:szCs w:val="32"/>
+              </w:rPr>
+              <w:t>A</w:t>
+            </w:r>
+            <w:r>
+              <w:rPr>
+                <w:sz w:val="32"/>
+                <w:szCs w:val="32"/>
+              </w:rPr>
+              <w:t>-</w:t>
+            </w:r>
+            <w:r>
+              <w:rPr>
+                <w:sz w:val="32"/>
+                <w:szCs w:val="32"/>
+              </w:rPr>
+              <w:t>Wall</w:t>
+            </w:r>
+          </w:p>
+        </w:tc>
+        <w:tc>
+          <w:tcPr>
+            <w:tcW w:w="2774" w:type="dxa"/>
+            <w:vAlign w:val="center"/>
+          </w:tcPr>
+          <w:p>
+            <w:pPr>
+              <w:jc w:val="center"/>
+              <w:rPr>
+                <w:sz w:val="32"/>
+                <w:szCs w:val="32"/>
+              </w:rPr>
+            </w:pPr>
             <w:r>
               <w:rPr>
                 <w:sz w:val="32"/>
@@ -1517,7 +1723,6 @@
               </w:rPr>
               <w:t>AWall</w:t>
             </w:r>
-            <w:proofErr w:type="spellEnd"/>
           </w:p>
         </w:tc>
       </w:tr>
@@ -1527,7 +1732,7 @@
         </w:trPr>
         <w:tc>
           <w:tcPr>
-            <w:tcW w:w="4148" w:type="dxa"/>
+            <w:tcW w:w="3572" w:type="dxa"/>
             <w:vAlign w:val="center"/>
           </w:tcPr>
           <w:p>
@@ -1549,8 +1754,7 @@
         </w:tc>
         <w:tc>
           <w:tcPr>
-            <w:tcW w:w="4148" w:type="dxa"/>
-            <w:vAlign w:val="center"/>
+            <w:tcW w:w="1950" w:type="dxa"/>
           </w:tcPr>
           <w:p>
             <w:pPr>
@@ -1567,24 +1771,33 @@
               </w:rPr>
               <w:t>Cloak</w:t>
             </w:r>
-            <w:r>
-              <w:rPr>
-                <w:sz w:val="32"/>
-                <w:szCs w:val="32"/>
-              </w:rPr>
-              <w:t>.</w:t>
+          </w:p>
+        </w:tc>
+        <w:tc>
+          <w:tcPr>
+            <w:tcW w:w="2774" w:type="dxa"/>
+            <w:vAlign w:val="center"/>
+          </w:tcPr>
+          <w:p>
+            <w:pPr>
+              <w:jc w:val="center"/>
+              <w:rPr>
+                <w:sz w:val="32"/>
+                <w:szCs w:val="32"/>
+              </w:rPr>
+            </w:pPr>
+            <w:r>
+              <w:rPr>
+                <w:sz w:val="32"/>
+                <w:szCs w:val="32"/>
+              </w:rPr>
+              <w:t>Cloak</w:t>
             </w:r>
           </w:p>
         </w:tc>
       </w:tr>
     </w:tbl>
-    <w:p>
-      <w:pPr>
-        <w:rPr>
-          <w:rFonts w:hint="eastAsia"/>
-        </w:rPr>
-      </w:pPr>
-    </w:p>
+    <w:p/>
     <w:p>
       <w:pPr>
         <w:pStyle w:val="3"/>
@@ -1844,6 +2057,7 @@
                 <w:sz w:val="32"/>
                 <w:szCs w:val="32"/>
               </w:rPr>
+              <w:lastRenderedPageBreak/>
               <w:t>n</w:t>
             </w:r>
             <w:r>
@@ -1931,7 +2145,6 @@
                 <w:sz w:val="32"/>
                 <w:szCs w:val="32"/>
               </w:rPr>
-              <w:lastRenderedPageBreak/>
               <w:t>g</w:t>
             </w:r>
             <w:r>
@@ -2436,7 +2649,6 @@
     <w:p>
       <w:pPr>
         <w:rPr>
-          <w:rFonts w:hint="eastAsia"/>
           <w:sz w:val="32"/>
           <w:szCs w:val="32"/>
         </w:rPr>
@@ -2464,7 +2676,6 @@
         </w:rPr>
         <w:t>：</w:t>
       </w:r>
-      <w:proofErr w:type="spellStart"/>
       <w:r>
         <w:rPr>
           <w:sz w:val="32"/>
@@ -2485,15 +2696,7 @@
           <w:sz w:val="32"/>
           <w:szCs w:val="32"/>
         </w:rPr>
-        <w:t>all</w:t>
-      </w:r>
-      <w:proofErr w:type="spellEnd"/>
-      <w:r>
-        <w:rPr>
-          <w:sz w:val="32"/>
-          <w:szCs w:val="32"/>
-        </w:rPr>
-        <w:t xml:space="preserve"> ‘s</w:t>
+        <w:t>all ‘s</w:t>
       </w:r>
       <w:r>
         <w:rPr>
@@ -2603,7 +2806,6 @@
       <w:pPr>
         <w:ind w:firstLine="360"/>
         <w:rPr>
-          <w:rFonts w:hint="eastAsia"/>
           <w:sz w:val="32"/>
           <w:szCs w:val="32"/>
         </w:rPr>
@@ -2813,21 +3015,7 @@
           <w:sz w:val="30"/>
           <w:szCs w:val="30"/>
         </w:rPr>
-        <w:t>The folder for save texture can be divided into "</w:t>
-      </w:r>
-      <w:r>
-        <w:rPr>
-          <w:sz w:val="30"/>
-          <w:szCs w:val="30"/>
-        </w:rPr>
-        <w:t>4096</w:t>
-      </w:r>
-      <w:r>
-        <w:rPr>
-          <w:sz w:val="30"/>
-          <w:szCs w:val="30"/>
-        </w:rPr>
-        <w:t>","2048", "1024", "512"</w:t>
+        <w:t>The folder for save texture can be divided into "4096","2048", "1024", "512"</w:t>
       </w:r>
       <w:r>
         <w:rPr>
@@ -2876,6 +3064,72 @@
         </w:rPr>
         <w:t>should be</w:t>
       </w:r>
+    </w:p>
+    <w:p>
+      <w:pPr>
+        <w:ind w:firstLine="360"/>
+        <w:jc w:val="left"/>
+        <w:rPr>
+          <w:sz w:val="30"/>
+          <w:szCs w:val="30"/>
+        </w:rPr>
+      </w:pPr>
+      <w:r>
+        <w:rPr>
+          <w:sz w:val="30"/>
+          <w:szCs w:val="30"/>
+        </w:rPr>
+        <w:t>[</w:t>
+      </w:r>
+      <w:r>
+        <w:rPr>
+          <w:sz w:val="30"/>
+          <w:szCs w:val="30"/>
+        </w:rPr>
+        <w:t>Pilot</w:t>
+      </w:r>
+      <w:r>
+        <w:rPr>
+          <w:sz w:val="30"/>
+          <w:szCs w:val="30"/>
+        </w:rPr>
+        <w:t xml:space="preserve"> Format </w:t>
+      </w:r>
+      <w:r>
+        <w:rPr>
+          <w:sz w:val="30"/>
+          <w:szCs w:val="30"/>
+        </w:rPr>
+        <w:t>Name</w:t>
+      </w:r>
+      <w:r>
+        <w:rPr>
+          <w:sz w:val="30"/>
+          <w:szCs w:val="30"/>
+        </w:rPr>
+        <w:t>]</w:t>
+      </w:r>
+      <w:r>
+        <w:rPr>
+          <w:sz w:val="30"/>
+          <w:szCs w:val="30"/>
+        </w:rPr>
+        <w:t>_</w:t>
+      </w:r>
+      <w:r>
+        <w:rPr>
+          <w:sz w:val="30"/>
+          <w:szCs w:val="30"/>
+        </w:rPr>
+        <w:t xml:space="preserve">[Part </w:t>
+      </w:r>
+      <w:r>
+        <w:rPr>
+          <w:sz w:val="30"/>
+          <w:szCs w:val="30"/>
+        </w:rPr>
+        <w:t>Format</w:t>
+      </w:r>
       <w:r>
         <w:rPr>
           <w:sz w:val="30"/>
@@ -2888,28 +3142,49 @@
           <w:sz w:val="30"/>
           <w:szCs w:val="30"/>
         </w:rPr>
-        <w:t>“</w:t>
+        <w:t>Name</w:t>
       </w:r>
       <w:r>
         <w:rPr>
           <w:sz w:val="30"/>
           <w:szCs w:val="30"/>
         </w:rPr>
-        <w:t>PilotName_</w:t>
+        <w:t>]</w:t>
       </w:r>
       <w:r>
         <w:rPr>
           <w:sz w:val="30"/>
           <w:szCs w:val="30"/>
         </w:rPr>
-        <w:t>FormatName</w:t>
+        <w:t>_</w:t>
       </w:r>
       <w:r>
         <w:rPr>
           <w:sz w:val="30"/>
           <w:szCs w:val="30"/>
         </w:rPr>
-        <w:t>_Texture.dds”</w:t>
+        <w:t>[</w:t>
+      </w:r>
+      <w:r>
+        <w:rPr>
+          <w:sz w:val="30"/>
+          <w:szCs w:val="30"/>
+        </w:rPr>
+        <w:t>Texture</w:t>
+      </w:r>
+      <w:r>
+        <w:rPr>
+          <w:sz w:val="30"/>
+          <w:szCs w:val="30"/>
+        </w:rPr>
+        <w:t xml:space="preserve"> Type]</w:t>
+      </w:r>
+      <w:r>
+        <w:rPr>
+          <w:sz w:val="30"/>
+          <w:szCs w:val="30"/>
+        </w:rPr>
+        <w:t>.dds</w:t>
       </w:r>
     </w:p>
     <w:p>
@@ -2945,10 +3220,38 @@
       </w:r>
       <w:r>
         <w:rPr>
+          <w:sz w:val="32"/>
+          <w:szCs w:val="32"/>
+        </w:rPr>
+        <w:t xml:space="preserve"> </w:t>
+      </w:r>
+      <w:r>
+        <w:rPr>
+          <w:sz w:val="32"/>
+          <w:szCs w:val="32"/>
+        </w:rPr>
+        <w:t>Stim</w:t>
+      </w:r>
+      <w:r>
+        <w:rPr>
           <w:sz w:val="30"/>
           <w:szCs w:val="30"/>
         </w:rPr>
-        <w:t>HoloPilot_viewhand_col.dds</w:t>
+        <w:t>_</w:t>
+      </w:r>
+      <w:r>
+        <w:rPr>
+          <w:sz w:val="30"/>
+          <w:szCs w:val="30"/>
+        </w:rPr>
+        <w:t>mbody</w:t>
+      </w:r>
+      <w:r>
+        <w:rPr>
+          <w:sz w:val="30"/>
+          <w:szCs w:val="30"/>
+        </w:rPr>
+        <w:t>_col.dds</w:t>
       </w:r>
     </w:p>
     <w:p>
@@ -2978,21 +3281,7 @@
           <w:sz w:val="30"/>
           <w:szCs w:val="30"/>
         </w:rPr>
-        <w:t>opa</w:t>
-      </w:r>
-      <w:r>
-        <w:rPr>
-          <w:sz w:val="30"/>
-          <w:szCs w:val="30"/>
-        </w:rPr>
-        <w:t>)</w:t>
-      </w:r>
-      <w:r>
-        <w:rPr>
-          <w:sz w:val="30"/>
-          <w:szCs w:val="30"/>
-        </w:rPr>
-        <w:t xml:space="preserve"> </w:t>
+        <w:t xml:space="preserve">opa) </w:t>
       </w:r>
     </w:p>
     <w:p>
@@ -3008,6 +3297,7 @@
           <w:sz w:val="30"/>
           <w:szCs w:val="30"/>
         </w:rPr>
+        <w:lastRenderedPageBreak/>
         <w:t>The skin should be packaged as a .zip package</w:t>
       </w:r>
       <w:r>
@@ -3031,7 +3321,6 @@
         <w:rPr>
           <w:rFonts w:hint="eastAsia"/>
         </w:rPr>
-        <w:lastRenderedPageBreak/>
         <w:t>P</w:t>
       </w:r>
       <w:r>
@@ -3545,14 +3834,7 @@
                 <w:sz w:val="24"/>
                 <w:szCs w:val="24"/>
               </w:rPr>
-              <w:t>G</w:t>
-            </w:r>
-            <w:r>
-              <w:rPr>
-                <w:sz w:val="24"/>
-                <w:szCs w:val="24"/>
-              </w:rPr>
-              <w:t>auntlet</w:t>
+              <w:t>Gauntlet</w:t>
             </w:r>
           </w:p>
         </w:tc>
@@ -3676,14 +3958,7 @@
                 <w:sz w:val="24"/>
                 <w:szCs w:val="24"/>
               </w:rPr>
-              <w:t>G</w:t>
-            </w:r>
-            <w:r>
-              <w:rPr>
-                <w:sz w:val="24"/>
-                <w:szCs w:val="24"/>
-              </w:rPr>
-              <w:t>ear</w:t>
+              <w:t>Gear</w:t>
             </w:r>
           </w:p>
         </w:tc>
@@ -3784,28 +4059,7 @@
                 <w:sz w:val="24"/>
                 <w:szCs w:val="24"/>
               </w:rPr>
-              <w:t>J</w:t>
-            </w:r>
-            <w:r>
-              <w:rPr>
-                <w:sz w:val="24"/>
-                <w:szCs w:val="24"/>
-              </w:rPr>
-              <w:t>ump</w:t>
-            </w:r>
-            <w:r>
-              <w:rPr>
-                <w:sz w:val="24"/>
-                <w:szCs w:val="24"/>
-              </w:rPr>
-              <w:t xml:space="preserve"> K</w:t>
-            </w:r>
-            <w:r>
-              <w:rPr>
-                <w:sz w:val="24"/>
-                <w:szCs w:val="24"/>
-              </w:rPr>
-              <w:t>it</w:t>
+              <w:t>Jump Kit</w:t>
             </w:r>
           </w:p>
         </w:tc>
@@ -3907,14 +4161,7 @@
                 <w:sz w:val="24"/>
                 <w:szCs w:val="24"/>
               </w:rPr>
-              <w:t>G</w:t>
-            </w:r>
-            <w:r>
-              <w:rPr>
-                <w:sz w:val="24"/>
-                <w:szCs w:val="24"/>
-              </w:rPr>
-              <w:t>hillie</w:t>
+              <w:t>Ghillie</w:t>
             </w:r>
           </w:p>
         </w:tc>
@@ -4299,14 +4546,7 @@
                 <w:sz w:val="32"/>
                 <w:szCs w:val="32"/>
               </w:rPr>
-              <w:t>Didn’t have ilm</w:t>
-            </w:r>
-            <w:r>
-              <w:rPr>
-                <w:sz w:val="32"/>
-                <w:szCs w:val="32"/>
-              </w:rPr>
-              <w:t>,cav</w:t>
+              <w:t>Didn’t have ilm,cav</w:t>
             </w:r>
           </w:p>
         </w:tc>
@@ -6689,14 +6929,7 @@
           <w:szCs w:val="32"/>
         </w:rPr>
         <w:lastRenderedPageBreak/>
-        <w:t>M</w:t>
-      </w:r>
-      <w:r>
-        <w:rPr>
-          <w:sz w:val="32"/>
-          <w:szCs w:val="32"/>
-        </w:rPr>
-        <w:t>ale Pilot</w:t>
+        <w:t>Male Pilot</w:t>
       </w:r>
       <w:r>
         <w:rPr>
@@ -8915,14 +9148,7 @@
           <w:szCs w:val="32"/>
         </w:rPr>
         <w:lastRenderedPageBreak/>
-        <w:t>M</w:t>
-      </w:r>
-      <w:r>
-        <w:rPr>
-          <w:sz w:val="32"/>
-          <w:szCs w:val="32"/>
-        </w:rPr>
-        <w:t>ale Pilot</w:t>
+        <w:t>Male Pilot</w:t>
       </w:r>
       <w:r>
         <w:rPr>
@@ -11099,14 +11325,7 @@
           <w:szCs w:val="32"/>
         </w:rPr>
         <w:lastRenderedPageBreak/>
-        <w:t>M</w:t>
-      </w:r>
-      <w:r>
-        <w:rPr>
-          <w:sz w:val="32"/>
-          <w:szCs w:val="32"/>
-        </w:rPr>
-        <w:t>ale Pilot</w:t>
+        <w:t>Male Pilot</w:t>
       </w:r>
       <w:r>
         <w:rPr>
@@ -13229,14 +13448,7 @@
           <w:szCs w:val="32"/>
         </w:rPr>
         <w:lastRenderedPageBreak/>
-        <w:t>M</w:t>
-      </w:r>
-      <w:r>
-        <w:rPr>
-          <w:sz w:val="32"/>
-          <w:szCs w:val="32"/>
-        </w:rPr>
-        <w:t>ale Pilot</w:t>
+        <w:t>Male Pilot</w:t>
       </w:r>
       <w:r>
         <w:rPr>
@@ -14792,14 +15004,7 @@
                 <w:sz w:val="32"/>
                 <w:szCs w:val="32"/>
               </w:rPr>
-              <w:t>ilm,ao,</w:t>
-            </w:r>
-            <w:r>
-              <w:rPr>
-                <w:sz w:val="32"/>
-                <w:szCs w:val="32"/>
-              </w:rPr>
-              <w:t>cav</w:t>
+              <w:t>ilm,ao,cav</w:t>
             </w:r>
           </w:p>
         </w:tc>
@@ -14960,14 +15165,7 @@
                 <w:sz w:val="32"/>
                 <w:szCs w:val="32"/>
               </w:rPr>
-              <w:t>ao,</w:t>
-            </w:r>
-            <w:r>
-              <w:rPr>
-                <w:sz w:val="32"/>
-                <w:szCs w:val="32"/>
-              </w:rPr>
-              <w:t>cav</w:t>
+              <w:t>ao,cav</w:t>
             </w:r>
           </w:p>
         </w:tc>
@@ -15526,14 +15724,7 @@
           <w:szCs w:val="32"/>
         </w:rPr>
         <w:lastRenderedPageBreak/>
-        <w:t>M</w:t>
-      </w:r>
-      <w:r>
-        <w:rPr>
-          <w:sz w:val="32"/>
-          <w:szCs w:val="32"/>
-        </w:rPr>
-        <w:t>ale Pilot</w:t>
+        <w:t>Male Pilot</w:t>
       </w:r>
       <w:r>
         <w:rPr>
@@ -17741,14 +17932,7 @@
           <w:szCs w:val="32"/>
         </w:rPr>
         <w:lastRenderedPageBreak/>
-        <w:t>M</w:t>
-      </w:r>
-      <w:r>
-        <w:rPr>
-          <w:sz w:val="32"/>
-          <w:szCs w:val="32"/>
-        </w:rPr>
-        <w:t>ale Pilot</w:t>
+        <w:t>Male Pilot</w:t>
       </w:r>
       <w:r>
         <w:rPr>
@@ -18783,7 +18967,6 @@
         <w:widowControl/>
         <w:jc w:val="left"/>
         <w:rPr>
-          <w:rFonts w:hint="eastAsia"/>
           <w:sz w:val="32"/>
           <w:szCs w:val="32"/>
         </w:rPr>

</xml_diff>